<commit_message>
SIRs with final parameters + 100 simulation 5 num summary
</commit_message>
<xml_diff>
--- a/Project Description.docx
+++ b/Project Description.docx
@@ -2287,6 +2287,13 @@
         </w:rPr>
         <w:t>Visualization</w:t>
       </w:r>
+      <w:r>
+        <w:rPr>
+          <w:sz w:val="28"/>
+          <w:szCs w:val="28"/>
+        </w:rPr>
+        <w:t xml:space="preserve"> </w:t>
+      </w:r>
     </w:p>
     <w:p>
       <w:pPr>
@@ -2305,7 +2312,27 @@
           <w:sz w:val="28"/>
           <w:szCs w:val="28"/>
         </w:rPr>
-        <w:t>Introduce SI and SIR models on the original</w:t>
+        <w:t>Hypothesis: we need to target a high-degree node</w:t>
+      </w:r>
+    </w:p>
+    <w:p>
+      <w:pPr>
+        <w:pStyle w:val="ListParagraph"/>
+        <w:numPr>
+          <w:ilvl w:val="0"/>
+          <w:numId w:val="11"/>
+        </w:numPr>
+        <w:rPr>
+          <w:sz w:val="28"/>
+          <w:szCs w:val="28"/>
+        </w:rPr>
+      </w:pPr>
+      <w:r>
+        <w:rPr>
+          <w:sz w:val="28"/>
+          <w:szCs w:val="28"/>
+        </w:rPr>
+        <w:t>Introduce SI model on the original</w:t>
       </w:r>
     </w:p>
     <w:p>
@@ -2332,6 +2359,33 @@
       <w:pPr>
         <w:pStyle w:val="ListParagraph"/>
         <w:numPr>
+          <w:ilvl w:val="1"/>
+          <w:numId w:val="11"/>
+        </w:numPr>
+        <w:rPr>
+          <w:sz w:val="28"/>
+          <w:szCs w:val="28"/>
+        </w:rPr>
+      </w:pPr>
+      <w:r>
+        <w:rPr>
+          <w:sz w:val="28"/>
+          <w:szCs w:val="28"/>
+        </w:rPr>
+        <w:t>Explain the infection rate influence</w:t>
+      </w:r>
+      <w:r>
+        <w:rPr>
+          <w:sz w:val="28"/>
+          <w:szCs w:val="28"/>
+        </w:rPr>
+        <w:t xml:space="preserve"> – we chose 0.5</w:t>
+      </w:r>
+    </w:p>
+    <w:p>
+      <w:pPr>
+        <w:pStyle w:val="ListParagraph"/>
+        <w:numPr>
           <w:ilvl w:val="0"/>
           <w:numId w:val="11"/>
         </w:numPr>
@@ -2345,7 +2399,21 @@
           <w:sz w:val="28"/>
           <w:szCs w:val="28"/>
         </w:rPr>
-        <w:t>Show synthetic graph</w:t>
+        <w:t>Introduce SI</w:t>
+      </w:r>
+      <w:r>
+        <w:rPr>
+          <w:sz w:val="28"/>
+          <w:szCs w:val="28"/>
+        </w:rPr>
+        <w:t>R</w:t>
+      </w:r>
+      <w:r>
+        <w:rPr>
+          <w:sz w:val="28"/>
+          <w:szCs w:val="28"/>
+        </w:rPr>
+        <w:t xml:space="preserve"> model on the original</w:t>
       </w:r>
     </w:p>
     <w:p>
@@ -2365,7 +2433,7 @@
           <w:sz w:val="28"/>
           <w:szCs w:val="28"/>
         </w:rPr>
-        <w:t>Compare the spread</w:t>
+        <w:t>Show the different cases</w:t>
       </w:r>
     </w:p>
     <w:p>
@@ -2385,7 +2453,35 @@
           <w:sz w:val="28"/>
           <w:szCs w:val="28"/>
         </w:rPr>
-        <w:t xml:space="preserve"> </w:t>
+        <w:t xml:space="preserve">Explain the </w:t>
+      </w:r>
+      <w:r>
+        <w:rPr>
+          <w:sz w:val="28"/>
+          <w:szCs w:val="28"/>
+        </w:rPr>
+        <w:t>threshold</w:t>
+      </w:r>
+      <w:r>
+        <w:rPr>
+          <w:sz w:val="28"/>
+          <w:szCs w:val="28"/>
+        </w:rPr>
+        <w:t xml:space="preserve"> influence</w:t>
+      </w:r>
+      <w:r>
+        <w:rPr>
+          <w:sz w:val="28"/>
+          <w:szCs w:val="28"/>
+        </w:rPr>
+        <w:t xml:space="preserve"> – we chose </w:t>
+      </w:r>
+      <w:r>
+        <w:rPr>
+          <w:sz w:val="28"/>
+          <w:szCs w:val="28"/>
+        </w:rPr>
+        <w:t>0.03</w:t>
       </w:r>
     </w:p>
     <w:p>
@@ -2405,7 +2501,48 @@
           <w:sz w:val="28"/>
           <w:szCs w:val="28"/>
         </w:rPr>
-        <w:t>Explain the influence of the structure</w:t>
+        <w:t xml:space="preserve">Show </w:t>
+      </w:r>
+      <w:r>
+        <w:rPr>
+          <w:sz w:val="28"/>
+          <w:szCs w:val="28"/>
+        </w:rPr>
+        <w:t xml:space="preserve">the </w:t>
+      </w:r>
+      <w:r>
+        <w:rPr>
+          <w:sz w:val="28"/>
+          <w:szCs w:val="28"/>
+        </w:rPr>
+        <w:t>synthetic graph</w:t>
+      </w:r>
+    </w:p>
+    <w:p>
+      <w:pPr>
+        <w:pStyle w:val="ListParagraph"/>
+        <w:numPr>
+          <w:ilvl w:val="1"/>
+          <w:numId w:val="11"/>
+        </w:numPr>
+        <w:rPr>
+          <w:sz w:val="28"/>
+          <w:szCs w:val="28"/>
+        </w:rPr>
+      </w:pPr>
+      <w:r>
+        <w:rPr>
+          <w:sz w:val="28"/>
+          <w:szCs w:val="28"/>
+        </w:rPr>
+        <w:t>Compare the spread</w:t>
+      </w:r>
+      <w:r>
+        <w:rPr>
+          <w:sz w:val="28"/>
+          <w:szCs w:val="28"/>
+        </w:rPr>
+        <w:t xml:space="preserve"> </w:t>
       </w:r>
     </w:p>
     <w:p>
@@ -2432,9 +2569,52 @@
       <w:pPr>
         <w:pStyle w:val="ListParagraph"/>
         <w:numPr>
-          <w:ilvl w:val="0"/>
+          <w:ilvl w:val="1"/>
           <w:numId w:val="11"/>
         </w:numPr>
+        <w:rPr>
+          <w:sz w:val="28"/>
+          <w:szCs w:val="28"/>
+        </w:rPr>
+      </w:pPr>
+      <w:r>
+        <w:rPr>
+          <w:sz w:val="28"/>
+          <w:szCs w:val="28"/>
+        </w:rPr>
+        <w:t>Further discussion</w:t>
+      </w:r>
+    </w:p>
+    <w:p>
+      <w:pPr>
+        <w:pStyle w:val="ListParagraph"/>
+        <w:numPr>
+          <w:ilvl w:val="1"/>
+          <w:numId w:val="11"/>
+        </w:numPr>
+        <w:rPr>
+          <w:sz w:val="28"/>
+          <w:szCs w:val="28"/>
+        </w:rPr>
+      </w:pPr>
+      <w:r>
+        <w:rPr>
+          <w:sz w:val="28"/>
+          <w:szCs w:val="28"/>
+        </w:rPr>
+        <w:t>L</w:t>
+      </w:r>
+      <w:r>
+        <w:rPr>
+          <w:sz w:val="28"/>
+          <w:szCs w:val="28"/>
+        </w:rPr>
+        <w:t>imitations</w:t>
+      </w:r>
+    </w:p>
+    <w:p>
+      <w:pPr>
+        <w:ind w:left="360"/>
         <w:rPr>
           <w:sz w:val="28"/>
           <w:szCs w:val="28"/>
@@ -4170,7 +4350,6 @@
   <w:style w:type="character" w:default="1" w:styleId="DefaultParagraphFont">
     <w:name w:val="Default Paragraph Font"/>
     <w:uiPriority w:val="1"/>
-    <w:semiHidden/>
     <w:unhideWhenUsed/>
   </w:style>
   <w:style w:type="table" w:default="1" w:styleId="TableNormal">

</xml_diff>